<commit_message>
hésite pas à pull
</commit_message>
<xml_diff>
--- a/Rapport_Hubert_Dupuis.docx
+++ b/Rapport_Hubert_Dupuis.docx
@@ -5,17 +5,37 @@
     <w:p>
       <w:pPr>
         <w:jc w:val="center"/>
+        <w:rPr>
+          <w:lang w:val="en-GB"/>
+        </w:rPr>
       </w:pPr>
       <w:r>
+        <w:rPr>
+          <w:lang w:val="en-GB"/>
+        </w:rPr>
         <w:t>IS1220 – Final Project</w:t>
       </w:r>
     </w:p>
     <w:p>
       <w:pPr>
         <w:jc w:val="center"/>
+        <w:rPr>
+          <w:lang w:val="en-GB"/>
+        </w:rPr>
       </w:pPr>
-      <w:r>
-        <w:t>MyVelib – a bike sharing system</w:t>
+      <w:proofErr w:type="spellStart"/>
+      <w:r>
+        <w:rPr>
+          <w:lang w:val="en-GB"/>
+        </w:rPr>
+        <w:t>MyVelib</w:t>
+      </w:r>
+      <w:proofErr w:type="spellEnd"/>
+      <w:r>
+        <w:rPr>
+          <w:lang w:val="en-GB"/>
+        </w:rPr>
+        <w:t xml:space="preserve"> – a bike sharing system</w:t>
       </w:r>
     </w:p>
     <w:p>
@@ -150,81 +170,782 @@
       <w:r>
         <w:t>Pour améliorer le futur ces installations, des études statistiques sont indispensables. Ils faut pouvoir identifier les station les plus et les moins sollicitées pour fluidifier le débit de vélo et augmenter le rendement du système.</w:t>
       </w:r>
+    </w:p>
+    <w:p>
+      <w:pPr>
+        <w:rPr>
+          <w:b/>
+        </w:rPr>
+      </w:pPr>
+      <w:r>
+        <w:rPr>
+          <w:b/>
+        </w:rPr>
+        <w:t>3.</w:t>
+      </w:r>
+      <w:r>
+        <w:rPr>
+          <w:b/>
+        </w:rPr>
+        <w:t xml:space="preserve"> Architecture du programme</w:t>
+      </w:r>
+    </w:p>
+    <w:p>
+      <w:r>
+        <w:t>Le diagramme de classe UML de notre projet est le suivant :</w:t>
+      </w:r>
+    </w:p>
+    <w:p/>
+    <w:p/>
+    <w:p>
+      <w:r>
+        <w:rPr>
+          <w:noProof/>
+        </w:rPr>
+        <w:lastRenderedPageBreak/>
+        <w:drawing>
+          <wp:inline distT="0" distB="0" distL="0" distR="0">
+            <wp:extent cx="5753100" cy="4248150"/>
+            <wp:effectExtent l="0" t="0" r="0" b="0"/>
+            <wp:docPr id="1" name="Image 1"/>
+            <wp:cNvGraphicFramePr>
+              <a:graphicFrameLocks xmlns:a="http://schemas.openxmlformats.org/drawingml/2006/main" noChangeAspect="1"/>
+            </wp:cNvGraphicFramePr>
+            <a:graphic xmlns:a="http://schemas.openxmlformats.org/drawingml/2006/main">
+              <a:graphicData uri="http://schemas.openxmlformats.org/drawingml/2006/picture">
+                <pic:pic xmlns:pic="http://schemas.openxmlformats.org/drawingml/2006/picture">
+                  <pic:nvPicPr>
+                    <pic:cNvPr id="0" name="Picture 1"/>
+                    <pic:cNvPicPr>
+                      <a:picLocks noChangeAspect="1" noChangeArrowheads="1"/>
+                    </pic:cNvPicPr>
+                  </pic:nvPicPr>
+                  <pic:blipFill>
+                    <a:blip r:embed="rId4" cstate="print">
+                      <a:extLst>
+                        <a:ext uri="{28A0092B-C50C-407E-A947-70E740481C1C}">
+                          <a14:useLocalDpi xmlns:a14="http://schemas.microsoft.com/office/drawing/2010/main" val="0"/>
+                        </a:ext>
+                      </a:extLst>
+                    </a:blip>
+                    <a:srcRect/>
+                    <a:stretch>
+                      <a:fillRect/>
+                    </a:stretch>
+                  </pic:blipFill>
+                  <pic:spPr bwMode="auto">
+                    <a:xfrm>
+                      <a:off x="0" y="0"/>
+                      <a:ext cx="5753100" cy="4248150"/>
+                    </a:xfrm>
+                    <a:prstGeom prst="rect">
+                      <a:avLst/>
+                    </a:prstGeom>
+                    <a:noFill/>
+                    <a:ln>
+                      <a:noFill/>
+                    </a:ln>
+                  </pic:spPr>
+                </pic:pic>
+              </a:graphicData>
+            </a:graphic>
+          </wp:inline>
+        </w:drawing>
+      </w:r>
+    </w:p>
+    <w:p>
+      <w:r>
+        <w:t>Comme nous pouvons le voir, la complexité de ce diagramme nécessite une description et analysé détaillée de chacune des parties le composant.</w:t>
+      </w:r>
+    </w:p>
+    <w:p>
+      <w:r>
+        <w:t xml:space="preserve">Tout d’abord, nous avons géré la gestion d’un ensemble de vélos par </w:t>
+      </w:r>
+      <w:r>
+        <w:t xml:space="preserve">un design de </w:t>
+      </w:r>
+      <w:proofErr w:type="spellStart"/>
+      <w:r>
+        <w:t>factory</w:t>
+      </w:r>
+      <w:proofErr w:type="spellEnd"/>
+      <w:r>
+        <w:t xml:space="preserve">. Bicycle est ici </w:t>
+      </w:r>
+      <w:proofErr w:type="gramStart"/>
+      <w:r>
+        <w:t>une abstract</w:t>
+      </w:r>
+      <w:proofErr w:type="gramEnd"/>
+      <w:r>
+        <w:t xml:space="preserve"> class détenant l’ensemble des méthode inhérentes à un vélo ainsi que ces attributs. </w:t>
+      </w:r>
+      <w:proofErr w:type="spellStart"/>
+      <w:r>
+        <w:t>MechanicalBicycle</w:t>
+      </w:r>
+      <w:proofErr w:type="spellEnd"/>
+      <w:r>
+        <w:t xml:space="preserve"> et </w:t>
+      </w:r>
+      <w:proofErr w:type="spellStart"/>
+      <w:r>
+        <w:t>ElectricalBicycle</w:t>
+      </w:r>
+      <w:proofErr w:type="spellEnd"/>
+      <w:r>
+        <w:t xml:space="preserve"> sont les implémentations réelles de vélo particuliers.</w:t>
+      </w:r>
+    </w:p>
+    <w:p>
+      <w:r>
+        <w:rPr>
+          <w:b/>
+          <w:noProof/>
+        </w:rPr>
+        <w:drawing>
+          <wp:anchor distT="0" distB="0" distL="114300" distR="114300" simplePos="0" relativeHeight="251658240" behindDoc="0" locked="0" layoutInCell="1" allowOverlap="1">
+            <wp:simplePos x="0" y="0"/>
+            <wp:positionH relativeFrom="column">
+              <wp:posOffset>357505</wp:posOffset>
+            </wp:positionH>
+            <wp:positionV relativeFrom="paragraph">
+              <wp:posOffset>793115</wp:posOffset>
+            </wp:positionV>
+            <wp:extent cx="5334000" cy="2600876"/>
+            <wp:effectExtent l="0" t="0" r="0" b="9525"/>
+            <wp:wrapThrough wrapText="bothSides">
+              <wp:wrapPolygon edited="0">
+                <wp:start x="0" y="0"/>
+                <wp:lineTo x="0" y="21521"/>
+                <wp:lineTo x="21523" y="21521"/>
+                <wp:lineTo x="21523" y="0"/>
+                <wp:lineTo x="0" y="0"/>
+              </wp:wrapPolygon>
+            </wp:wrapThrough>
+            <wp:docPr id="2" name="Image 2"/>
+            <wp:cNvGraphicFramePr>
+              <a:graphicFrameLocks xmlns:a="http://schemas.openxmlformats.org/drawingml/2006/main" noChangeAspect="1"/>
+            </wp:cNvGraphicFramePr>
+            <a:graphic xmlns:a="http://schemas.openxmlformats.org/drawingml/2006/main">
+              <a:graphicData uri="http://schemas.openxmlformats.org/drawingml/2006/picture">
+                <pic:pic xmlns:pic="http://schemas.openxmlformats.org/drawingml/2006/picture">
+                  <pic:nvPicPr>
+                    <pic:cNvPr id="0" name="Picture 2"/>
+                    <pic:cNvPicPr>
+                      <a:picLocks noChangeAspect="1" noChangeArrowheads="1"/>
+                    </pic:cNvPicPr>
+                  </pic:nvPicPr>
+                  <pic:blipFill>
+                    <a:blip r:embed="rId5">
+                      <a:extLst>
+                        <a:ext uri="{28A0092B-C50C-407E-A947-70E740481C1C}">
+                          <a14:useLocalDpi xmlns:a14="http://schemas.microsoft.com/office/drawing/2010/main" val="0"/>
+                        </a:ext>
+                      </a:extLst>
+                    </a:blip>
+                    <a:srcRect/>
+                    <a:stretch>
+                      <a:fillRect/>
+                    </a:stretch>
+                  </pic:blipFill>
+                  <pic:spPr bwMode="auto">
+                    <a:xfrm>
+                      <a:off x="0" y="0"/>
+                      <a:ext cx="5334000" cy="2600876"/>
+                    </a:xfrm>
+                    <a:prstGeom prst="rect">
+                      <a:avLst/>
+                    </a:prstGeom>
+                    <a:noFill/>
+                    <a:ln>
+                      <a:noFill/>
+                    </a:ln>
+                  </pic:spPr>
+                </pic:pic>
+              </a:graphicData>
+            </a:graphic>
+          </wp:anchor>
+        </w:drawing>
+      </w:r>
+      <w:r>
+        <w:t xml:space="preserve">Afin de générer un vélo, on utilise donc la </w:t>
+      </w:r>
+      <w:proofErr w:type="spellStart"/>
+      <w:r>
+        <w:t>BicycleFactory</w:t>
+      </w:r>
+      <w:proofErr w:type="spellEnd"/>
+      <w:r>
+        <w:t>.</w:t>
+      </w:r>
+    </w:p>
+    <w:p>
+      <w:r>
+        <w:lastRenderedPageBreak/>
+        <w:t xml:space="preserve">Nous avons choisi ce modèle en vu de pouvoir ajouter facilement d’autres type de vélo, et car il se </w:t>
+      </w:r>
+      <w:proofErr w:type="spellStart"/>
+      <w:r>
+        <w:t>pretait</w:t>
+      </w:r>
+      <w:proofErr w:type="spellEnd"/>
+      <w:r>
+        <w:t xml:space="preserve"> bien à un cas où l’on considère plusieurs sous items qui doivent être créés (sorte de marchandise).</w:t>
+      </w:r>
+    </w:p>
+    <w:p/>
+    <w:p>
+      <w:r>
+        <w:t>Vient ensuite les cartes utilisateur</w:t>
+      </w:r>
+      <w:r>
+        <w:t xml:space="preserve">. Nous avons ici aussi opté pour définir </w:t>
+      </w:r>
+      <w:proofErr w:type="gramStart"/>
+      <w:r>
+        <w:t>une abstract</w:t>
+      </w:r>
+      <w:proofErr w:type="gramEnd"/>
+      <w:r>
+        <w:t xml:space="preserve"> class </w:t>
+      </w:r>
+      <w:proofErr w:type="spellStart"/>
+      <w:r>
+        <w:t>Card</w:t>
+      </w:r>
+      <w:proofErr w:type="spellEnd"/>
+      <w:r>
+        <w:t xml:space="preserve"> et ensuite définir des sous-classes réelles selon le type de </w:t>
+      </w:r>
+      <w:proofErr w:type="spellStart"/>
+      <w:r>
+        <w:t>Card</w:t>
+      </w:r>
+      <w:proofErr w:type="spellEnd"/>
+      <w:r>
+        <w:t>, afin de faciliter leur implémentation.</w:t>
+      </w:r>
+    </w:p>
+    <w:p>
+      <w:r>
+        <w:t xml:space="preserve">Il s’est avéré également judicieux de définir une classe </w:t>
+      </w:r>
+      <w:proofErr w:type="spellStart"/>
+      <w:r>
+        <w:t>NoCard</w:t>
+      </w:r>
+      <w:proofErr w:type="spellEnd"/>
+      <w:r>
+        <w:t xml:space="preserve"> afin de traiter les utilisateurs qui n’en auraient pas, plutôt que de mettre </w:t>
+      </w:r>
+      <w:proofErr w:type="spellStart"/>
+      <w:r>
+        <w:t>null</w:t>
+      </w:r>
+      <w:proofErr w:type="spellEnd"/>
+      <w:r>
+        <w:t xml:space="preserve"> dans l’attribut concerné, afin de pouvoir réaliser </w:t>
+      </w:r>
+      <w:proofErr w:type="gramStart"/>
+      <w:r>
+        <w:t>les même opérations</w:t>
+      </w:r>
+      <w:proofErr w:type="gramEnd"/>
+      <w:r>
+        <w:t xml:space="preserve"> sur l’User.</w:t>
+      </w:r>
+    </w:p>
+    <w:p/>
+    <w:p>
+      <w:r>
+        <w:rPr>
+          <w:noProof/>
+        </w:rPr>
+        <w:drawing>
+          <wp:inline distT="0" distB="0" distL="0" distR="0">
+            <wp:extent cx="5753100" cy="3190875"/>
+            <wp:effectExtent l="0" t="0" r="0" b="9525"/>
+            <wp:docPr id="3" name="Image 3"/>
+            <wp:cNvGraphicFramePr>
+              <a:graphicFrameLocks xmlns:a="http://schemas.openxmlformats.org/drawingml/2006/main" noChangeAspect="1"/>
+            </wp:cNvGraphicFramePr>
+            <a:graphic xmlns:a="http://schemas.openxmlformats.org/drawingml/2006/main">
+              <a:graphicData uri="http://schemas.openxmlformats.org/drawingml/2006/picture">
+                <pic:pic xmlns:pic="http://schemas.openxmlformats.org/drawingml/2006/picture">
+                  <pic:nvPicPr>
+                    <pic:cNvPr id="0" name="Picture 3"/>
+                    <pic:cNvPicPr>
+                      <a:picLocks noChangeAspect="1" noChangeArrowheads="1"/>
+                    </pic:cNvPicPr>
+                  </pic:nvPicPr>
+                  <pic:blipFill>
+                    <a:blip r:embed="rId6">
+                      <a:extLst>
+                        <a:ext uri="{28A0092B-C50C-407E-A947-70E740481C1C}">
+                          <a14:useLocalDpi xmlns:a14="http://schemas.microsoft.com/office/drawing/2010/main" val="0"/>
+                        </a:ext>
+                      </a:extLst>
+                    </a:blip>
+                    <a:srcRect/>
+                    <a:stretch>
+                      <a:fillRect/>
+                    </a:stretch>
+                  </pic:blipFill>
+                  <pic:spPr bwMode="auto">
+                    <a:xfrm>
+                      <a:off x="0" y="0"/>
+                      <a:ext cx="5753100" cy="3190875"/>
+                    </a:xfrm>
+                    <a:prstGeom prst="rect">
+                      <a:avLst/>
+                    </a:prstGeom>
+                    <a:noFill/>
+                    <a:ln>
+                      <a:noFill/>
+                    </a:ln>
+                  </pic:spPr>
+                </pic:pic>
+              </a:graphicData>
+            </a:graphic>
+          </wp:inline>
+        </w:drawing>
+      </w:r>
+    </w:p>
+    <w:p/>
+    <w:p>
+      <w:pPr>
+        <w:rPr>
+          <w:b/>
+        </w:rPr>
+      </w:pPr>
+    </w:p>
+    <w:p>
+      <w:r>
+        <w:t>Autre pattern remarquable</w:t>
+      </w:r>
+      <w:r>
+        <w:t xml:space="preserve">, nous avons utilisé le </w:t>
+      </w:r>
+      <w:proofErr w:type="spellStart"/>
+      <w:r>
+        <w:t>stragey</w:t>
+      </w:r>
+      <w:proofErr w:type="spellEnd"/>
+      <w:r>
+        <w:t xml:space="preserve"> pattern pour pouvoir gérer les différents algorithmes demandés pour trouver la station de départ et d’arrivée en fonction des coordonnées </w:t>
+      </w:r>
+      <w:proofErr w:type="spellStart"/>
+      <w:r>
+        <w:t>gps</w:t>
+      </w:r>
+      <w:proofErr w:type="spellEnd"/>
+      <w:r>
+        <w:t xml:space="preserve"> du départ et de destination.</w:t>
+      </w:r>
+    </w:p>
+    <w:p>
+      <w:r>
+        <w:t xml:space="preserve">Nous avons ainsi créé l’interface </w:t>
+      </w:r>
+      <w:proofErr w:type="spellStart"/>
+      <w:r>
+        <w:t>PathFinder</w:t>
+      </w:r>
+      <w:proofErr w:type="spellEnd"/>
+      <w:r>
+        <w:t xml:space="preserve"> avec l’abstract </w:t>
+      </w:r>
+      <w:proofErr w:type="spellStart"/>
+      <w:r>
+        <w:t>method</w:t>
+      </w:r>
+      <w:proofErr w:type="spellEnd"/>
+      <w:r>
+        <w:t xml:space="preserve"> </w:t>
+      </w:r>
+      <w:proofErr w:type="spellStart"/>
+      <w:r>
+        <w:t>void</w:t>
+      </w:r>
+      <w:proofErr w:type="spellEnd"/>
+      <w:r>
+        <w:t xml:space="preserve"> </w:t>
+      </w:r>
+      <w:proofErr w:type="spellStart"/>
+      <w:r>
+        <w:t>path</w:t>
+      </w:r>
+      <w:proofErr w:type="spellEnd"/>
+      <w:r>
+        <w:t xml:space="preserve">. Cette méthode calcul les deux stations et les place dans les attributs de l’instance </w:t>
+      </w:r>
+      <w:proofErr w:type="spellStart"/>
+      <w:r>
+        <w:t>path</w:t>
+      </w:r>
+      <w:proofErr w:type="spellEnd"/>
+      <w:r>
+        <w:t>.</w:t>
+      </w:r>
+    </w:p>
+    <w:p>
+      <w:r>
+        <w:t xml:space="preserve">Puis les 4 différents algorithmes sont simplement des classes implémentant cette </w:t>
+      </w:r>
+      <w:proofErr w:type="gramStart"/>
+      <w:r>
+        <w:t>interface ,</w:t>
+      </w:r>
+      <w:proofErr w:type="gramEnd"/>
+      <w:r>
+        <w:t xml:space="preserve"> et en rajoutant l’algorithme proche dans chaque méthode </w:t>
+      </w:r>
+      <w:proofErr w:type="spellStart"/>
+      <w:r>
+        <w:t>path</w:t>
+      </w:r>
+      <w:proofErr w:type="spellEnd"/>
+      <w:r>
+        <w:t>.</w:t>
+      </w:r>
+    </w:p>
+    <w:p>
+      <w:r>
+        <w:rPr>
+          <w:noProof/>
+        </w:rPr>
+        <w:lastRenderedPageBreak/>
+        <w:drawing>
+          <wp:inline distT="0" distB="0" distL="0" distR="0">
+            <wp:extent cx="5762625" cy="1952625"/>
+            <wp:effectExtent l="0" t="0" r="9525" b="9525"/>
+            <wp:docPr id="4" name="Image 4"/>
+            <wp:cNvGraphicFramePr>
+              <a:graphicFrameLocks xmlns:a="http://schemas.openxmlformats.org/drawingml/2006/main" noChangeAspect="1"/>
+            </wp:cNvGraphicFramePr>
+            <a:graphic xmlns:a="http://schemas.openxmlformats.org/drawingml/2006/main">
+              <a:graphicData uri="http://schemas.openxmlformats.org/drawingml/2006/picture">
+                <pic:pic xmlns:pic="http://schemas.openxmlformats.org/drawingml/2006/picture">
+                  <pic:nvPicPr>
+                    <pic:cNvPr id="0" name="Picture 4"/>
+                    <pic:cNvPicPr>
+                      <a:picLocks noChangeAspect="1" noChangeArrowheads="1"/>
+                    </pic:cNvPicPr>
+                  </pic:nvPicPr>
+                  <pic:blipFill>
+                    <a:blip r:embed="rId7" cstate="print">
+                      <a:extLst>
+                        <a:ext uri="{28A0092B-C50C-407E-A947-70E740481C1C}">
+                          <a14:useLocalDpi xmlns:a14="http://schemas.microsoft.com/office/drawing/2010/main" val="0"/>
+                        </a:ext>
+                      </a:extLst>
+                    </a:blip>
+                    <a:srcRect/>
+                    <a:stretch>
+                      <a:fillRect/>
+                    </a:stretch>
+                  </pic:blipFill>
+                  <pic:spPr bwMode="auto">
+                    <a:xfrm>
+                      <a:off x="0" y="0"/>
+                      <a:ext cx="5762625" cy="1952625"/>
+                    </a:xfrm>
+                    <a:prstGeom prst="rect">
+                      <a:avLst/>
+                    </a:prstGeom>
+                    <a:noFill/>
+                    <a:ln>
+                      <a:noFill/>
+                    </a:ln>
+                  </pic:spPr>
+                </pic:pic>
+              </a:graphicData>
+            </a:graphic>
+          </wp:inline>
+        </w:drawing>
+      </w:r>
+    </w:p>
+    <w:p>
+      <w:pPr>
+        <w:rPr>
+          <w:b/>
+        </w:rPr>
+      </w:pPr>
+    </w:p>
+    <w:p>
+      <w:pPr>
+        <w:rPr>
+          <w:b/>
+        </w:rPr>
+      </w:pPr>
+    </w:p>
+    <w:p>
+      <w:pPr>
+        <w:rPr>
+          <w:b/>
+        </w:rPr>
+      </w:pPr>
+    </w:p>
+    <w:p>
+      <w:r>
+        <w:t xml:space="preserve">Finalement, les stations sont implémentées aussi grâce au </w:t>
+      </w:r>
+      <w:proofErr w:type="spellStart"/>
+      <w:r>
+        <w:t>factory</w:t>
+      </w:r>
+      <w:proofErr w:type="spellEnd"/>
+      <w:r>
+        <w:t xml:space="preserve"> pattern : on a une </w:t>
+      </w:r>
+      <w:proofErr w:type="spellStart"/>
+      <w:proofErr w:type="gramStart"/>
+      <w:r>
+        <w:t>StationFactory</w:t>
+      </w:r>
+      <w:proofErr w:type="spellEnd"/>
+      <w:r>
+        <w:t xml:space="preserve"> ,</w:t>
+      </w:r>
+      <w:proofErr w:type="gramEnd"/>
+      <w:r>
+        <w:t xml:space="preserve"> ainsi qu’une abstract Station, et </w:t>
+      </w:r>
+      <w:r>
+        <w:t xml:space="preserve">2 sous classes réelles </w:t>
+      </w:r>
+      <w:proofErr w:type="spellStart"/>
+      <w:r>
+        <w:t>PlusStation</w:t>
+      </w:r>
+      <w:proofErr w:type="spellEnd"/>
+      <w:r>
+        <w:t xml:space="preserve"> et </w:t>
+      </w:r>
+      <w:proofErr w:type="spellStart"/>
+      <w:r>
+        <w:t>StandardStation</w:t>
+      </w:r>
+      <w:proofErr w:type="spellEnd"/>
+      <w:r>
+        <w:t xml:space="preserve"> qui l’étendent.</w:t>
+      </w:r>
+    </w:p>
+    <w:p/>
+    <w:p>
+      <w:r>
+        <w:rPr>
+          <w:noProof/>
+        </w:rPr>
+        <w:drawing>
+          <wp:inline distT="0" distB="0" distL="0" distR="0">
+            <wp:extent cx="5753100" cy="3343275"/>
+            <wp:effectExtent l="0" t="0" r="0" b="9525"/>
+            <wp:docPr id="5" name="Image 5"/>
+            <wp:cNvGraphicFramePr>
+              <a:graphicFrameLocks xmlns:a="http://schemas.openxmlformats.org/drawingml/2006/main" noChangeAspect="1"/>
+            </wp:cNvGraphicFramePr>
+            <a:graphic xmlns:a="http://schemas.openxmlformats.org/drawingml/2006/main">
+              <a:graphicData uri="http://schemas.openxmlformats.org/drawingml/2006/picture">
+                <pic:pic xmlns:pic="http://schemas.openxmlformats.org/drawingml/2006/picture">
+                  <pic:nvPicPr>
+                    <pic:cNvPr id="0" name="Picture 5"/>
+                    <pic:cNvPicPr>
+                      <a:picLocks noChangeAspect="1" noChangeArrowheads="1"/>
+                    </pic:cNvPicPr>
+                  </pic:nvPicPr>
+                  <pic:blipFill>
+                    <a:blip r:embed="rId8" cstate="print">
+                      <a:extLst>
+                        <a:ext uri="{28A0092B-C50C-407E-A947-70E740481C1C}">
+                          <a14:useLocalDpi xmlns:a14="http://schemas.microsoft.com/office/drawing/2010/main" val="0"/>
+                        </a:ext>
+                      </a:extLst>
+                    </a:blip>
+                    <a:srcRect/>
+                    <a:stretch>
+                      <a:fillRect/>
+                    </a:stretch>
+                  </pic:blipFill>
+                  <pic:spPr bwMode="auto">
+                    <a:xfrm>
+                      <a:off x="0" y="0"/>
+                      <a:ext cx="5753100" cy="3343275"/>
+                    </a:xfrm>
+                    <a:prstGeom prst="rect">
+                      <a:avLst/>
+                    </a:prstGeom>
+                    <a:noFill/>
+                    <a:ln>
+                      <a:noFill/>
+                    </a:ln>
+                  </pic:spPr>
+                </pic:pic>
+              </a:graphicData>
+            </a:graphic>
+          </wp:inline>
+        </w:drawing>
+      </w:r>
+    </w:p>
+    <w:p>
+      <w:r>
+        <w:t xml:space="preserve">Afin de prendre en compte le fait qu’une station peut se remplir ou devenir offline au cours du trajet et donc avertir l’utilisateur en changeant la station d’arrivée, nous avons </w:t>
+      </w:r>
+      <w:proofErr w:type="spellStart"/>
+      <w:r>
+        <w:t>utlisé</w:t>
+      </w:r>
+      <w:proofErr w:type="spellEnd"/>
+      <w:r>
+        <w:t xml:space="preserve"> l’observer pattern.</w:t>
+      </w:r>
+    </w:p>
+    <w:p>
+      <w:r>
+        <w:t xml:space="preserve">L’observable était donc la station d’arrivée et l’observer la classe Ride qui contient les informations importantes du trajet, et qui exécute les méthodes </w:t>
+      </w:r>
+      <w:proofErr w:type="spellStart"/>
+      <w:r>
+        <w:t>path</w:t>
+      </w:r>
+      <w:proofErr w:type="spellEnd"/>
+      <w:r>
+        <w:t xml:space="preserve"> des classes associées.</w:t>
+      </w:r>
+    </w:p>
+    <w:p>
+      <w:r>
+        <w:t xml:space="preserve">Ainsi, si une station devient inaccessible, elle notifie Ride qui va alors update la station d’arrivée en appelant de nouveau la méthode </w:t>
+      </w:r>
+      <w:proofErr w:type="spellStart"/>
+      <w:r>
+        <w:t>path</w:t>
+      </w:r>
+      <w:proofErr w:type="spellEnd"/>
+      <w:r>
+        <w:t xml:space="preserve"> de son attribut </w:t>
+      </w:r>
+      <w:proofErr w:type="spellStart"/>
+      <w:r>
+        <w:t>PathFinder</w:t>
+      </w:r>
+      <w:proofErr w:type="spellEnd"/>
+      <w:r>
+        <w:t>, puis en récupérant alors la station d’arrivée contenue dedans.</w:t>
+      </w:r>
+    </w:p>
+    <w:p>
+      <w:r>
+        <w:rPr>
+          <w:noProof/>
+        </w:rPr>
+        <w:lastRenderedPageBreak/>
+        <w:drawing>
+          <wp:inline distT="0" distB="0" distL="0" distR="0">
+            <wp:extent cx="4429125" cy="3019425"/>
+            <wp:effectExtent l="0" t="0" r="9525" b="9525"/>
+            <wp:docPr id="6" name="Image 6"/>
+            <wp:cNvGraphicFramePr>
+              <a:graphicFrameLocks xmlns:a="http://schemas.openxmlformats.org/drawingml/2006/main" noChangeAspect="1"/>
+            </wp:cNvGraphicFramePr>
+            <a:graphic xmlns:a="http://schemas.openxmlformats.org/drawingml/2006/main">
+              <a:graphicData uri="http://schemas.openxmlformats.org/drawingml/2006/picture">
+                <pic:pic xmlns:pic="http://schemas.openxmlformats.org/drawingml/2006/picture">
+                  <pic:nvPicPr>
+                    <pic:cNvPr id="0" name="Picture 6"/>
+                    <pic:cNvPicPr>
+                      <a:picLocks noChangeAspect="1" noChangeArrowheads="1"/>
+                    </pic:cNvPicPr>
+                  </pic:nvPicPr>
+                  <pic:blipFill>
+                    <a:blip r:embed="rId9">
+                      <a:extLst>
+                        <a:ext uri="{28A0092B-C50C-407E-A947-70E740481C1C}">
+                          <a14:useLocalDpi xmlns:a14="http://schemas.microsoft.com/office/drawing/2010/main" val="0"/>
+                        </a:ext>
+                      </a:extLst>
+                    </a:blip>
+                    <a:srcRect/>
+                    <a:stretch>
+                      <a:fillRect/>
+                    </a:stretch>
+                  </pic:blipFill>
+                  <pic:spPr bwMode="auto">
+                    <a:xfrm>
+                      <a:off x="0" y="0"/>
+                      <a:ext cx="4429125" cy="3019425"/>
+                    </a:xfrm>
+                    <a:prstGeom prst="rect">
+                      <a:avLst/>
+                    </a:prstGeom>
+                    <a:noFill/>
+                    <a:ln>
+                      <a:noFill/>
+                    </a:ln>
+                  </pic:spPr>
+                </pic:pic>
+              </a:graphicData>
+            </a:graphic>
+          </wp:inline>
+        </w:drawing>
+      </w:r>
+    </w:p>
+    <w:p>
+      <w:r>
+        <w:t xml:space="preserve">Nous avons également créé une classe </w:t>
+      </w:r>
+      <w:proofErr w:type="spellStart"/>
+      <w:r>
+        <w:t>MyVelib</w:t>
+      </w:r>
+      <w:proofErr w:type="spellEnd"/>
+      <w:r>
+        <w:t xml:space="preserve"> qui peut être instanciée et contient toutes les stations et </w:t>
+      </w:r>
+      <w:proofErr w:type="spellStart"/>
+      <w:r>
+        <w:t>utlisateurs</w:t>
+      </w:r>
+      <w:proofErr w:type="spellEnd"/>
+      <w:r>
+        <w:t xml:space="preserve">, ainsi qu’une classe User qui contient </w:t>
+      </w:r>
+      <w:proofErr w:type="gramStart"/>
+      <w:r>
+        <w:t>entre autre</w:t>
+      </w:r>
+      <w:proofErr w:type="gramEnd"/>
+      <w:r>
+        <w:t xml:space="preserve"> les coordonnées GPS, une carte et un vélo lorsque celui-ci utilise un </w:t>
+      </w:r>
+      <w:proofErr w:type="spellStart"/>
+      <w:r>
+        <w:t>velib</w:t>
+      </w:r>
+      <w:proofErr w:type="spellEnd"/>
+      <w:r>
+        <w:t xml:space="preserve">. </w:t>
+      </w:r>
+    </w:p>
+    <w:p>
+      <w:r>
+        <w:t xml:space="preserve">Le GPS est géré par la classe GPS et </w:t>
+      </w:r>
+      <w:proofErr w:type="spellStart"/>
+      <w:r>
+        <w:t>imlémenté</w:t>
+      </w:r>
+      <w:proofErr w:type="spellEnd"/>
+      <w:r>
+        <w:t xml:space="preserve"> par 2 coordonnées x et y.</w:t>
+      </w:r>
+    </w:p>
+    <w:p>
       <w:bookmarkStart w:id="0" w:name="_GoBack"/>
       <w:bookmarkEnd w:id="0"/>
     </w:p>
-    <w:p>
-      <w:pPr>
-        <w:rPr>
-          <w:b/>
-        </w:rPr>
-      </w:pPr>
-      <w:r>
-        <w:rPr>
-          <w:b/>
-        </w:rPr>
-        <w:t>3.</w:t>
-      </w:r>
-      <w:r>
-        <w:rPr>
-          <w:b/>
-        </w:rPr>
-        <w:t xml:space="preserve"> Architecture du programme</w:t>
-      </w:r>
-    </w:p>
-    <w:p>
-      <w:pPr>
-        <w:rPr>
-          <w:b/>
-        </w:rPr>
-      </w:pPr>
-      <w:r>
-        <w:rPr>
-          <w:b/>
-        </w:rPr>
-        <w:t>4.Implémentation</w:t>
-      </w:r>
-    </w:p>
-    <w:p>
-      <w:pPr>
-        <w:rPr>
-          <w:b/>
-        </w:rPr>
-      </w:pPr>
-      <w:r>
-        <w:rPr>
-          <w:b/>
-        </w:rPr>
-        <w:t>5.CLUI</w:t>
-      </w:r>
-    </w:p>
-    <w:p>
-      <w:pPr>
-        <w:rPr>
-          <w:b/>
-        </w:rPr>
-      </w:pPr>
-      <w:r>
-        <w:rPr>
-          <w:b/>
-        </w:rPr>
-        <w:t>6. Les différents scénarios tests</w:t>
-      </w:r>
-    </w:p>
-    <w:p>
-      <w:pPr>
-        <w:rPr>
-          <w:b/>
-        </w:rPr>
-      </w:pPr>
-      <w:r>
-        <w:rPr>
-          <w:b/>
-        </w:rPr>
-        <w:t>7.conclusion et perspective</w:t>
-      </w:r>
-    </w:p>
-    <w:p/>
     <w:p>
       <w:pPr>
         <w:jc w:val="center"/>

</xml_diff>